<commit_message>
Update level 2 and 3
</commit_message>
<xml_diff>
--- a/Nemo Escape-Bản báo cáo.docx
+++ b/Nemo Escape-Bản báo cáo.docx
@@ -39,7 +39,19 @@
         <w:t xml:space="preserve">cuộc sống mà chúng ta được gia đình tạo điều kiện để học, không phải lo nghĩ nhiều về </w:t>
       </w:r>
       <w:r>
-        <w:t xml:space="preserve">ngoài những nhu cầu thiết yếu như ăn uống và mặc, giải trí đóng vai trò quan trọng trong việc giúp con người giảm căng thẳng và thư giãn. Đặc biệt, trò chơi điện tử ngày càng trở thành một phần không thể thiếu trong văn hóa giải trí. </w:t>
+        <w:t>những nhu cầu thiết yếu như ăn uống</w:t>
+      </w:r>
+      <w:r>
+        <w:t xml:space="preserve">, </w:t>
+      </w:r>
+      <w:r>
+        <w:t>mặc</w:t>
+      </w:r>
+      <w:r>
+        <w:t>, tiền nong, con người dần quan tâm đến nhu cầu giải trí hơn. G</w:t>
+      </w:r>
+      <w:r>
+        <w:t xml:space="preserve">iải trí đóng vai trò quan trọng trong việc giúp con người giảm căng thẳng và thư giãn. Đặc biệt, trò chơi điện tử ngày càng trở thành một phần không thể thiếu trong văn hóa giải trí. </w:t>
       </w:r>
     </w:p>
     <w:p>
@@ -154,6 +166,7 @@
           <w:b/>
           <w:bCs/>
         </w:rPr>
+        <w:lastRenderedPageBreak/>
         <w:t>Game sinh tồn (như PUBG, Free Fire)</w:t>
       </w:r>
       <w:r>
@@ -169,7 +182,6 @@
           <w:b/>
           <w:bCs/>
         </w:rPr>
-        <w:lastRenderedPageBreak/>
         <w:t>Game cày cuốc/grinding(Rise of Kingdom):</w:t>
       </w:r>
       <w:r>
@@ -224,6 +236,15 @@
         <w:t>thiếu chiều sâu, tính chiến thuật</w:t>
       </w:r>
       <w:r>
+        <w:t xml:space="preserve">, và </w:t>
+      </w:r>
+      <w:r>
+        <w:t>sự thật</w:t>
+      </w:r>
+      <w:r>
+        <w:t xml:space="preserve"> game trên Google Play khá là… brain rot</w:t>
+      </w:r>
+      <w:r>
         <w:t>.</w:t>
       </w:r>
       <w:r>
@@ -232,10 +253,7 @@
     </w:p>
     <w:p>
       <w:r>
-        <w:t>S</w:t>
-      </w:r>
-      <w:r>
-        <w:t>ố liệu :</w:t>
+        <w:t>Số liệu :</w:t>
       </w:r>
     </w:p>
     <w:p>
@@ -259,10 +277,7 @@
         </w:numPr>
       </w:pPr>
       <w:r>
-        <w:t xml:space="preserve">Chi phí phát triển thấp </w:t>
-      </w:r>
-      <w:r>
-        <w:t>(chỉ mất từ 2-4 tháng nếu có đội ngũ studio bài bản</w:t>
+        <w:t>Chi phí phát triển thấp (chỉ mất từ 2-4 tháng nếu có đội ngũ studio bài bản</w:t>
       </w:r>
     </w:p>
     <w:p>
@@ -274,10 +289,7 @@
         </w:numPr>
       </w:pPr>
       <w:r>
-        <w:t>Tỷ lệ người chơi tiếp cận rộng nhất (70% người chơi Hyper-Casual là người mới, không phải game thủ chuyên nghiệp, dễ tiếp cận với mọi độ tuổi, giới tính, và quốc gia</w:t>
-      </w:r>
-      <w:r>
-        <w:t>)</w:t>
+        <w:t>Tỷ lệ người chơi tiếp cận rộng nhất (70% người chơi Hyper-Casual là người mới, không phải game thủ chuyên nghiệp, dễ tiếp cận với mọi độ tuổi, giới tính, và quốc gia)</w:t>
       </w:r>
     </w:p>
     <w:p>
@@ -304,6 +316,15 @@
       <w:r>
         <w:t xml:space="preserve"> </w:t>
       </w:r>
+      <w:r>
+        <w:t xml:space="preserve">Nhưng đừng vội dừng, hãy đọc tiếp phần 3 </w:t>
+      </w:r>
+      <w:r>
+        <w:t>và 4 để thấy được giải pháp của chúng mình</w:t>
+      </w:r>
+      <w:r>
+        <w:t xml:space="preserve"> </w:t>
+      </w:r>
     </w:p>
     <w:p>
       <w:pPr>
@@ -381,7 +402,17 @@
         <w:t>Cảm giác phát triển theo thời gian</w:t>
       </w:r>
       <w:r>
+        <w:rPr>
+          <w:b/>
+          <w:bCs/>
+        </w:rPr>
+        <w:t>(progession)</w:t>
+      </w:r>
+      <w:r>
         <w:t>: Nhân vật có thể lớn lên và mạnh hơn khi ăn các loài cá nhỏ hơn, tạo động lực chơi lâu dài.</w:t>
+      </w:r>
+      <w:r>
+        <w:t xml:space="preserve"> Đây chính là yếu tố mà nhiều game casual trên Google play đang thiếu</w:t>
       </w:r>
     </w:p>
     <w:p>
@@ -432,9 +463,14 @@
     <w:p>
       <w:pPr>
         <w:pStyle w:val="Heading1"/>
-      </w:pPr>
-      <w:r>
-        <w:t>5. Các vấn đề còn tồn tại và hướng giải quyết</w:t>
+        <w:numPr>
+          <w:ilvl w:val="0"/>
+          <w:numId w:val="8"/>
+        </w:numPr>
+      </w:pPr>
+      <w:r>
+        <w:lastRenderedPageBreak/>
+        <w:t xml:space="preserve"> Các vấn đề còn tồn tại và hướng giải quyết</w:t>
       </w:r>
     </w:p>
     <w:p>
@@ -487,11 +523,7 @@
         <w:t xml:space="preserve"> hoặc là dùng mô hình 3D</w:t>
       </w:r>
       <w:r>
-        <w:t xml:space="preserve">, hiệu suất có thể bị </w:t>
-      </w:r>
-      <w:r>
-        <w:lastRenderedPageBreak/>
-        <w:t>giảm, đặc biệt trên các thiết bị có cấu hình yếu. Hướng giải quyết là sử dụng các thuật toán tối ưu hóa như object pooling</w:t>
+        <w:t>, hiệu suất có thể bị giảm, đặc biệt trên các thiết bị có cấu hình yếu. Hướng giải quyết là sử dụng các thuật toán tối ưu hóa như object pooling</w:t>
       </w:r>
       <w:r>
         <w:t>, LOD</w:t>
@@ -557,21 +589,100 @@
           <w:b/>
           <w:bCs/>
         </w:rPr>
-        <w:t>Làm sao để game có thể xuất bản trên các nền tảng và quảng bá chúng</w:t>
-      </w:r>
-      <w:r>
-        <w:t xml:space="preserve"> : </w:t>
-      </w:r>
-      <w:r>
-        <w:t>Làm được sản phẩm tốt rồi, nhưng để marketing sao cho tốt lại là một chuyện khác. Có lẽ</w:t>
+        <w:t>Thiếu kinh phí để phát triển</w:t>
+      </w:r>
+      <w:r>
+        <w:t>:</w:t>
+      </w:r>
+      <w:r>
+        <w:t xml:space="preserve"> Trở lại về năm 2013, là lúc mà Flappy Bird ra mắt, game có cơ chế rất đơn giản nhưng đã giúp Nguyễn Hà Đông kiếm được $50000 chỉ trong 1 ngày, một con số rất lớn phải không? Nhưng thị trường game bây giờ tương đối bão hòa, với đủ các thể loại game đã ra mắt. Và các </w:t>
+      </w:r>
+      <w:r>
+        <w:t>game có tên tuổi</w:t>
+      </w:r>
+      <w:r>
+        <w:t>. Vậy chỗ nào cho những nhà phát triển nhỏ</w:t>
+      </w:r>
+    </w:p>
+    <w:p>
+      <w:pPr>
+        <w:pStyle w:val="ListParagraph"/>
+        <w:numPr>
+          <w:ilvl w:val="0"/>
+          <w:numId w:val="12"/>
+        </w:numPr>
+      </w:pPr>
+      <w:r>
+        <w:rPr>
+          <w:b/>
+          <w:bCs/>
+        </w:rPr>
+        <w:t>Hướng giải quyết</w:t>
+      </w:r>
+      <w:r>
+        <w:t xml:space="preserve"> : Game sẽ tập trung vào những đối tượng nhỏ tuổi, bởi vì đây là đối tượng còn hứng thú với thế giới bên ngoài. Những bạn lớn tuổi đa phần sẽ trung thành với các game có tên tuổi hoặc là triple A</w:t>
+      </w:r>
+    </w:p>
+    <w:p>
+      <w:pPr>
+        <w:ind w:left="720"/>
+      </w:pPr>
+      <w:r>
+        <w:t>Chi phí Marketing cũng là một vấn đề</w:t>
+      </w:r>
+      <w:r>
+        <w:t>, khi mà bây giờ đối thủ cạnh tranh không hề í</w:t>
+      </w:r>
+      <w:r>
+        <w:t>t</w:t>
+      </w:r>
+    </w:p>
+    <w:p>
+      <w:pPr>
+        <w:ind w:left="720"/>
+      </w:pPr>
+      <w:r>
+        <w:sym w:font="Wingdings" w:char="F0E0"/>
+      </w:r>
+      <w:r>
+        <w:t xml:space="preserve"> </w:t>
+      </w:r>
+      <w:r>
+        <w:rPr>
+          <w:b/>
+          <w:bCs/>
+        </w:rPr>
+        <w:t>Hướng giải quyết</w:t>
+      </w:r>
+      <w:r>
+        <w:t>:</w:t>
+      </w:r>
+      <w:r>
+        <w:t xml:space="preserve"> chúng mình có thể lựa chọn Marketing 0đồng từ </w:t>
+      </w:r>
+      <w:r>
+        <w:t>việc xây kênh</w:t>
+      </w:r>
+      <w:r>
+        <w:t xml:space="preserve">, nhưng </w:t>
+      </w:r>
+      <w:r>
+        <w:t>đổi lại</w:t>
+      </w:r>
+      <w:r>
+        <w:t xml:space="preserve"> mất rất nhiều thời gian để xây kênh và có lượng fanbase trung thành</w:t>
       </w:r>
     </w:p>
     <w:p>
       <w:pPr>
         <w:pStyle w:val="Heading1"/>
-      </w:pPr>
-      <w:r>
-        <w:t>6. Định hướng/kế hoạch ứng dụng trong thực tế</w:t>
+        <w:numPr>
+          <w:ilvl w:val="0"/>
+          <w:numId w:val="8"/>
+        </w:numPr>
+      </w:pPr>
+      <w:r>
+        <w:t xml:space="preserve"> Định hướng/kế hoạch ứng dụng trong thực tế</w:t>
       </w:r>
     </w:p>
     <w:p>
@@ -609,6 +720,7 @@
           <w:b/>
           <w:bCs/>
         </w:rPr>
+        <w:lastRenderedPageBreak/>
         <w:t>Hỗ trợ nhiều người chơi:</w:t>
       </w:r>
       <w:r>
@@ -727,7 +839,6 @@
         <w:ind w:left="360"/>
       </w:pPr>
       <w:r>
-        <w:lastRenderedPageBreak/>
         <w:t>Một game làm khá tốt điều này là Cell to Singularity</w:t>
       </w:r>
       <w:r>
@@ -819,10 +930,7 @@
         <w:t>Các kiến thức toán học và vật lý cơ bản</w:t>
       </w:r>
       <w:r>
-        <w:t xml:space="preserve">: khoảng cách, gia tốc, </w:t>
-      </w:r>
-      <w:r>
-        <w:t>hình học…</w:t>
+        <w:t>: khoảng cách, gia tốc, hình học…</w:t>
       </w:r>
     </w:p>
     <w:p>
@@ -853,6 +961,7 @@
           <w:b/>
           <w:bCs/>
         </w:rPr>
+        <w:lastRenderedPageBreak/>
         <w:t>Clean code</w:t>
       </w:r>
       <w:r>
@@ -969,11 +1078,7 @@
         <w:t>mình</w:t>
       </w:r>
       <w:r>
-        <w:t xml:space="preserve"> không cần phải nhớ quá nhiều để </w:t>
-      </w:r>
-      <w:r>
-        <w:lastRenderedPageBreak/>
-        <w:t xml:space="preserve">có thể làm một con game. </w:t>
+        <w:t xml:space="preserve"> không cần phải nhớ quá nhiều để có thể làm một con game. </w:t>
       </w:r>
       <w:r>
         <w:t>Mình</w:t>
@@ -1079,6 +1184,7 @@
     </w:p>
     <w:p>
       <w:r>
+        <w:lastRenderedPageBreak/>
         <w:t>Dự án này không chỉ là một sản phẩm giải trí mà còn là cơ hội để mình trau dồi nhiều kỹ năng quan trọng trong ngành công nghiệp game!</w:t>
       </w:r>
     </w:p>
@@ -1233,7 +1339,7 @@
               </v:handles>
               <o:lock v:ext="edit" text="t" shapetype="t"/>
             </v:shapetype>
-            <v:shape id="PowerPlusWaterMarkObject1130638689" o:spid="_x0000_s1025" type="#_x0000_t136" style="position:absolute;margin-left:0;margin-top:0;width:553.7pt;height:207.65pt;rotation:315;z-index:-251657216;mso-position-horizontal:center;mso-position-horizontal-relative:margin;mso-position-vertical:center;mso-position-vertical-relative:margin" o:allowincell="f" fillcolor="#e4e4e4" stroked="f">
+            <v:shape id="PowerPlusWaterMarkObject1130638689" o:spid="_x0000_s1025" type="#_x0000_t136" style="position:absolute;margin-left:0;margin-top:0;width:553.7pt;height:207.65pt;rotation:315;z-index:-251658752;mso-position-horizontal:center;mso-position-horizontal-relative:margin;mso-position-vertical:center;mso-position-vertical-relative:margin" o:allowincell="f" fillcolor="#e4e4e4" stroked="f">
               <v:fill opacity=".5"/>
               <v:textpath style="font-family:&quot;Calibri&quot;;font-size:1pt" string="Binhbocnc"/>
               <w10:wrap anchorx="margin" anchory="margin"/>
@@ -2061,7 +2167,7 @@
         <w:b/>
       </w:rPr>
     </w:lvl>
-    <w:lvl w:ilvl="1" w:tplc="04090003" w:tentative="1">
+    <w:lvl w:ilvl="1" w:tplc="04090003">
       <w:start w:val="1"/>
       <w:numFmt w:val="bullet"/>
       <w:lvlText w:val="o"/>
@@ -3488,6 +3594,7 @@
   <w:style w:type="character" w:default="1" w:styleId="DefaultParagraphFont">
     <w:name w:val="Default Paragraph Font"/>
     <w:uiPriority w:val="1"/>
+    <w:semiHidden/>
     <w:unhideWhenUsed/>
   </w:style>
   <w:style w:type="table" w:default="1" w:styleId="TableNormal">

</xml_diff>

<commit_message>
Update README.md(excluded code structure)
</commit_message>
<xml_diff>
--- a/Nemo Escape-Bản báo cáo.docx
+++ b/Nemo Escape-Bản báo cáo.docx
@@ -412,7 +412,25 @@
         <w:t>: Nhân vật có thể lớn lên và mạnh hơn khi ăn các loài cá nhỏ hơn, tạo động lực chơi lâu dài.</w:t>
       </w:r>
       <w:r>
-        <w:t xml:space="preserve"> Đây chính là yếu tố mà nhiều game casual trên Google play đang thiếu</w:t>
+        <w:t xml:space="preserve"> </w:t>
+      </w:r>
+      <w:r>
+        <w:t>Ngoài ra, những level sau Player sẽ được tiếp cận với những loài cá mới</w:t>
+      </w:r>
+      <w:r>
+        <w:t xml:space="preserve">(trong game có tất cả </w:t>
+      </w:r>
+      <w:r>
+        <w:t>12 loài cá</w:t>
+      </w:r>
+      <w:r>
+        <w:t>)</w:t>
+      </w:r>
+      <w:r>
+        <w:t xml:space="preserve">. </w:t>
+      </w:r>
+      <w:r>
+        <w:t>Đây chính là yếu tố mà nhiều game casual trên Google play đang thiếu</w:t>
       </w:r>
     </w:p>
     <w:p>
@@ -571,7 +589,13 @@
         <w:t>Mở rộng nội dung:</w:t>
       </w:r>
       <w:r>
-        <w:t xml:space="preserve"> Hiện tại game có số lượng loài cá và môi trường hạn chế. Việc bổ sung thêm nhiều loại sinh vật biển, nhiệm vụ, và chế độ chơi sẽ giúp tăng sự hấp dẫn</w:t>
+        <w:t xml:space="preserve"> Hiện tại game có số lượng loài cá và môi trường hạn chế. Việc bổ sung thêm nhiều loại sinh vật biển, nhiệm vụ, </w:t>
+      </w:r>
+      <w:r>
+        <w:t xml:space="preserve">cốt truyện </w:t>
+      </w:r>
+      <w:r>
+        <w:t>và chế độ chơi sẽ giúp tăng sự hấp dẫn</w:t>
       </w:r>
       <w:r>
         <w:t>, trò chơi sẽ có chiều sâu hơn</w:t>
@@ -598,7 +622,22 @@
         <w:t xml:space="preserve"> Trở lại về năm 2013, là lúc mà Flappy Bird ra mắt, game có cơ chế rất đơn giản nhưng đã giúp Nguyễn Hà Đông kiếm được $50000 chỉ trong 1 ngày, một con số rất lớn phải không? Nhưng thị trường game bây giờ tương đối bão hòa, với đủ các thể loại game đã ra mắt. Và các </w:t>
       </w:r>
       <w:r>
-        <w:t>game có tên tuổi</w:t>
+        <w:t xml:space="preserve">game </w:t>
+      </w:r>
+      <w:r>
+        <w:t>E</w:t>
+      </w:r>
+      <w:r>
+        <w:t>-</w:t>
+      </w:r>
+      <w:r>
+        <w:t xml:space="preserve">sport </w:t>
+      </w:r>
+      <w:r>
+        <w:t>có tên tuổi</w:t>
+      </w:r>
+      <w:r>
+        <w:t xml:space="preserve"> đang thống trị làng game</w:t>
       </w:r>
       <w:r>
         <w:t>. Vậy chỗ nào cho những nhà phát triển nhỏ</w:t>
@@ -620,7 +659,13 @@
         <w:t>Hướng giải quyết</w:t>
       </w:r>
       <w:r>
-        <w:t xml:space="preserve"> : Game sẽ tập trung vào những đối tượng nhỏ tuổi, bởi vì đây là đối tượng còn hứng thú với thế giới bên ngoài. Những bạn lớn tuổi đa phần sẽ trung thành với các game có tên tuổi hoặc là triple A</w:t>
+        <w:t xml:space="preserve"> : Game sẽ tập trung vào những đối tượng nhỏ tuổi, bởi vì đây là đối tượng </w:t>
+      </w:r>
+      <w:r>
+        <w:t>dễ tính và thích sự đơn giản</w:t>
+      </w:r>
+      <w:r>
+        <w:t>. Những bạn lớn tuổi đa phần sẽ trung thành với các game có tên tuổi hoặc là triple A</w:t>
       </w:r>
     </w:p>
     <w:p>
@@ -972,7 +1017,13 @@
         <w:t xml:space="preserve">: </w:t>
       </w:r>
       <w:r>
-        <w:t xml:space="preserve">Quy ước đặt tên biến để tất cả mọi người cùng hiểu. </w:t>
+        <w:t>Quy ước đặt tên biến</w:t>
+      </w:r>
+      <w:r>
+        <w:t xml:space="preserve"> theo quy tắc chung</w:t>
+      </w:r>
+      <w:r>
+        <w:t xml:space="preserve"> để tất cả mọi người cùng hiểu. </w:t>
       </w:r>
     </w:p>
     <w:p>
@@ -1179,7 +1230,10 @@
         <w:t xml:space="preserve"> với độ khó tăng dần dần</w:t>
       </w:r>
       <w:r>
-        <w:t>, và cũng không tăng đột ngột khiến người chơi phải bỏ dở</w:t>
+        <w:t xml:space="preserve">, và cũng không tăng đột ngột khiến người chơi phải </w:t>
+      </w:r>
+      <w:r>
+        <w:t>bỡ ngỡ</w:t>
       </w:r>
     </w:p>
     <w:p>

</xml_diff>